<commit_message>
added the final version
</commit_message>
<xml_diff>
--- a/Deliverable1_YellowTeam.docx
+++ b/Deliverable1_YellowTeam.docx
@@ -3377,7 +3377,7 @@
                     </pic:cNvPicPr>
                   </pic:nvPicPr>
                   <pic:blipFill>
-                    <a:blip r:embed="rId5" cstate="print">
+                    <a:blip r:embed="rId7" cstate="print">
                       <a:extLst>
                         <a:ext uri="{28A0092B-C50C-407E-A947-70E740481C1C}">
                           <a14:useLocalDpi xmlns:a14="http://schemas.microsoft.com/office/drawing/2010/main" val="0"/>
@@ -3431,7 +3431,7 @@
                     </pic:cNvPicPr>
                   </pic:nvPicPr>
                   <pic:blipFill>
-                    <a:blip r:embed="rId6" cstate="print">
+                    <a:blip r:embed="rId8" cstate="print">
                       <a:extLst>
                         <a:ext uri="{28A0092B-C50C-407E-A947-70E740481C1C}">
                           <a14:useLocalDpi xmlns:a14="http://schemas.microsoft.com/office/drawing/2010/main" val="0"/>
@@ -3485,7 +3485,7 @@
                     </pic:cNvPicPr>
                   </pic:nvPicPr>
                   <pic:blipFill>
-                    <a:blip r:embed="rId7" cstate="print">
+                    <a:blip r:embed="rId9" cstate="print">
                       <a:extLst>
                         <a:ext uri="{28A0092B-C50C-407E-A947-70E740481C1C}">
                           <a14:useLocalDpi xmlns:a14="http://schemas.microsoft.com/office/drawing/2010/main" val="0"/>
@@ -3539,7 +3539,7 @@
                     </pic:cNvPicPr>
                   </pic:nvPicPr>
                   <pic:blipFill>
-                    <a:blip r:embed="rId8" cstate="print">
+                    <a:blip r:embed="rId10" cstate="print">
                       <a:extLst>
                         <a:ext uri="{28A0092B-C50C-407E-A947-70E740481C1C}">
                           <a14:useLocalDpi xmlns:a14="http://schemas.microsoft.com/office/drawing/2010/main" val="0"/>
@@ -3590,7 +3590,7 @@
                     <pic:cNvPicPr/>
                   </pic:nvPicPr>
                   <pic:blipFill>
-                    <a:blip r:embed="rId9"/>
+                    <a:blip r:embed="rId11"/>
                     <a:stretch>
                       <a:fillRect/>
                     </a:stretch>
@@ -3630,7 +3630,7 @@
                     <pic:cNvPicPr/>
                   </pic:nvPicPr>
                   <pic:blipFill>
-                    <a:blip r:embed="rId10"/>
+                    <a:blip r:embed="rId12"/>
                     <a:stretch>
                       <a:fillRect/>
                     </a:stretch>
@@ -3670,7 +3670,7 @@
                     <pic:cNvPicPr/>
                   </pic:nvPicPr>
                   <pic:blipFill>
-                    <a:blip r:embed="rId11"/>
+                    <a:blip r:embed="rId13"/>
                     <a:stretch>
                       <a:fillRect/>
                     </a:stretch>
@@ -3710,7 +3710,7 @@
                     <pic:cNvPicPr/>
                   </pic:nvPicPr>
                   <pic:blipFill>
-                    <a:blip r:embed="rId12"/>
+                    <a:blip r:embed="rId14"/>
                     <a:stretch>
                       <a:fillRect/>
                     </a:stretch>
@@ -4230,7 +4230,7 @@
                           <pic:cNvPicPr/>
                         </pic:nvPicPr>
                         <pic:blipFill>
-                          <a:blip r:embed="rId13"/>
+                          <a:blip r:embed="rId15"/>
                           <a:stretch>
                             <a:fillRect/>
                           </a:stretch>
@@ -4282,7 +4282,7 @@
                           <pic:cNvPicPr/>
                         </pic:nvPicPr>
                         <pic:blipFill>
-                          <a:blip r:embed="rId14"/>
+                          <a:blip r:embed="rId16"/>
                           <a:stretch>
                             <a:fillRect/>
                           </a:stretch>
@@ -4679,8 +4679,18 @@
           <w:szCs w:val="28"/>
           <w:lang w:val="en-CA"/>
         </w:rPr>
-        <w:t>Zheng Xue</w:t>
-      </w:r>
+        <w:t xml:space="preserve">Zheng </w:t>
+      </w:r>
+      <w:proofErr w:type="spellStart"/>
+      <w:r>
+        <w:rPr>
+          <w:sz w:val="28"/>
+          <w:szCs w:val="28"/>
+          <w:lang w:val="en-CA"/>
+        </w:rPr>
+        <w:t>Xue</w:t>
+      </w:r>
+      <w:proofErr w:type="spellEnd"/>
       <w:r>
         <w:rPr>
           <w:sz w:val="28"/>
@@ -5121,7 +5131,7 @@
           <w:lang w:val="en-CA"/>
         </w:rPr>
       </w:pPr>
-      <w:hyperlink r:id="rId15" w:history="1">
+      <w:hyperlink r:id="rId17" w:history="1">
         <w:r>
           <w:rPr>
             <w:rStyle w:val="Hyperlink"/>
@@ -5556,7 +5566,7 @@
         </w:rPr>
         <w:tab/>
       </w:r>
-      <w:hyperlink r:id="rId16" w:history="1">
+      <w:hyperlink r:id="rId18" w:history="1">
         <w:r>
           <w:rPr>
             <w:rStyle w:val="Hyperlink"/>
@@ -5607,7 +5617,7 @@
         </w:rPr>
         <w:tab/>
       </w:r>
-      <w:hyperlink r:id="rId17" w:history="1">
+      <w:hyperlink r:id="rId19" w:history="1">
         <w:r>
           <w:rPr>
             <w:rStyle w:val="Hyperlink"/>
@@ -5651,7 +5661,7 @@
         </w:rPr>
         <w:tab/>
       </w:r>
-      <w:hyperlink r:id="rId18" w:history="1">
+      <w:hyperlink r:id="rId20" w:history="1">
         <w:r>
           <w:rPr>
             <w:rStyle w:val="Hyperlink"/>
@@ -5696,7 +5706,7 @@
         </w:rPr>
         <w:tab/>
       </w:r>
-      <w:hyperlink r:id="rId19" w:tgtFrame="_blank" w:tooltip="mailto:xuezheng1202@gmail.com" w:history="1">
+      <w:hyperlink r:id="rId21" w:tgtFrame="_blank" w:tooltip="mailto:xuezheng1202@gmail.com" w:history="1">
         <w:r>
           <w:rPr>
             <w:rStyle w:val="Hyperlink"/>
@@ -5728,7 +5738,7 @@
         </w:rPr>
         <w:tab/>
       </w:r>
-      <w:hyperlink r:id="rId20" w:tgtFrame="_blank" w:tooltip="mailto:mariezhang2019@gmail.com" w:history="1">
+      <w:hyperlink r:id="rId22" w:tgtFrame="_blank" w:tooltip="mailto:mariezhang2019@gmail.com" w:history="1">
         <w:r>
           <w:rPr>
             <w:rStyle w:val="Hyperlink"/>
@@ -6117,13 +6127,217 @@
       </w:pPr>
     </w:p>
     <w:sectPr>
+      <w:headerReference w:type="default" r:id="rId23"/>
+      <w:footerReference w:type="even" r:id="rId24"/>
+      <w:footerReference w:type="default" r:id="rId25"/>
       <w:pgSz w:w="12240" w:h="15840"/>
       <w:pgMar w:top="1440" w:right="1440" w:bottom="1440" w:left="1440" w:header="720" w:footer="720" w:gutter="0"/>
       <w:cols w:space="720"/>
+      <w:titlePg/>
       <w:docGrid w:linePitch="360"/>
     </w:sectPr>
   </w:body>
 </w:document>
+</file>
+
+<file path=word/endnotes.xml><?xml version="1.0" encoding="utf-8"?>
+<w:endnotes xmlns:wpc="http://schemas.microsoft.com/office/word/2010/wordprocessingCanvas" xmlns:cx="http://schemas.microsoft.com/office/drawing/2014/chartex" xmlns:cx1="http://schemas.microsoft.com/office/drawing/2015/9/8/chartex" xmlns:cx2="http://schemas.microsoft.com/office/drawing/2015/10/21/chartex" xmlns:cx3="http://schemas.microsoft.com/office/drawing/2016/5/9/chartex" xmlns:cx4="http://schemas.microsoft.com/office/drawing/2016/5/10/chartex" xmlns:cx5="http://schemas.microsoft.com/office/drawing/2016/5/11/chartex" xmlns:cx6="http://schemas.microsoft.com/office/drawing/2016/5/12/chartex" xmlns:cx7="http://schemas.microsoft.com/office/drawing/2016/5/13/chartex" xmlns:cx8="http://schemas.microsoft.com/office/drawing/2016/5/14/chartex" xmlns:mc="http://schemas.openxmlformats.org/markup-compatibility/2006" xmlns:aink="http://schemas.microsoft.com/office/drawing/2016/ink" xmlns:am3d="http://schemas.microsoft.com/office/drawing/2017/model3d" xmlns:o="urn:schemas-microsoft-com:office:office" xmlns:oel="http://schemas.microsoft.com/office/2019/extlst" xmlns:r="http://schemas.openxmlformats.org/officeDocument/2006/relationships" xmlns:m="http://schemas.openxmlformats.org/officeDocument/2006/math" xmlns:v="urn:schemas-microsoft-com:vml" xmlns:wp14="http://schemas.microsoft.com/office/word/2010/wordprocessingDrawing" xmlns:wp="http://schemas.openxmlformats.org/drawingml/2006/wordprocessingDrawing" xmlns:w10="urn:schemas-microsoft-com:office:word" xmlns:w="http://schemas.openxmlformats.org/wordprocessingml/2006/main" xmlns:w14="http://schemas.microsoft.com/office/word/2010/wordml" xmlns:w15="http://schemas.microsoft.com/office/word/2012/wordml" xmlns:w16cex="http://schemas.microsoft.com/office/word/2018/wordml/cex" xmlns:w16cid="http://schemas.microsoft.com/office/word/2016/wordml/cid" xmlns:w16="http://schemas.microsoft.com/office/word/2018/wordml" xmlns:w16sdtdh="http://schemas.microsoft.com/office/word/2020/wordml/sdtdatahash" xmlns:w16se="http://schemas.microsoft.com/office/word/2015/wordml/symex" xmlns:wpg="http://schemas.microsoft.com/office/word/2010/wordprocessingGroup" xmlns:wpi="http://schemas.microsoft.com/office/word/2010/wordprocessingInk" xmlns:wne="http://schemas.microsoft.com/office/word/2006/wordml" xmlns:wps="http://schemas.microsoft.com/office/word/2010/wordprocessingShape" mc:Ignorable="w14 w15 w16se w16cid w16 w16cex w16sdtdh wp14">
+  <w:endnote w:type="separator" w:id="-1">
+    <w:p>
+      <w:pPr>
+        <w:spacing w:after="0" w:line="240" w:lineRule="auto"/>
+      </w:pPr>
+      <w:r>
+        <w:separator/>
+      </w:r>
+    </w:p>
+  </w:endnote>
+  <w:endnote w:type="continuationSeparator" w:id="0">
+    <w:p>
+      <w:pPr>
+        <w:spacing w:after="0" w:line="240" w:lineRule="auto"/>
+      </w:pPr>
+      <w:r>
+        <w:continuationSeparator/>
+      </w:r>
+    </w:p>
+  </w:endnote>
+</w:endnotes>
+</file>
+
+<file path=word/footer1.xml><?xml version="1.0" encoding="utf-8"?>
+<w:ftr xmlns:wpc="http://schemas.microsoft.com/office/word/2010/wordprocessingCanvas" xmlns:cx="http://schemas.microsoft.com/office/drawing/2014/chartex" xmlns:cx1="http://schemas.microsoft.com/office/drawing/2015/9/8/chartex" xmlns:cx2="http://schemas.microsoft.com/office/drawing/2015/10/21/chartex" xmlns:cx3="http://schemas.microsoft.com/office/drawing/2016/5/9/chartex" xmlns:cx4="http://schemas.microsoft.com/office/drawing/2016/5/10/chartex" xmlns:cx5="http://schemas.microsoft.com/office/drawing/2016/5/11/chartex" xmlns:cx6="http://schemas.microsoft.com/office/drawing/2016/5/12/chartex" xmlns:cx7="http://schemas.microsoft.com/office/drawing/2016/5/13/chartex" xmlns:cx8="http://schemas.microsoft.com/office/drawing/2016/5/14/chartex" xmlns:mc="http://schemas.openxmlformats.org/markup-compatibility/2006" xmlns:aink="http://schemas.microsoft.com/office/drawing/2016/ink" xmlns:am3d="http://schemas.microsoft.com/office/drawing/2017/model3d" xmlns:o="urn:schemas-microsoft-com:office:office" xmlns:oel="http://schemas.microsoft.com/office/2019/extlst" xmlns:r="http://schemas.openxmlformats.org/officeDocument/2006/relationships" xmlns:m="http://schemas.openxmlformats.org/officeDocument/2006/math" xmlns:v="urn:schemas-microsoft-com:vml" xmlns:wp14="http://schemas.microsoft.com/office/word/2010/wordprocessingDrawing" xmlns:wp="http://schemas.openxmlformats.org/drawingml/2006/wordprocessingDrawing" xmlns:w10="urn:schemas-microsoft-com:office:word" xmlns:w="http://schemas.openxmlformats.org/wordprocessingml/2006/main" xmlns:w14="http://schemas.microsoft.com/office/word/2010/wordml" xmlns:w15="http://schemas.microsoft.com/office/word/2012/wordml" xmlns:w16cex="http://schemas.microsoft.com/office/word/2018/wordml/cex" xmlns:w16cid="http://schemas.microsoft.com/office/word/2016/wordml/cid" xmlns:w16="http://schemas.microsoft.com/office/word/2018/wordml" xmlns:w16sdtdh="http://schemas.microsoft.com/office/word/2020/wordml/sdtdatahash" xmlns:w16se="http://schemas.microsoft.com/office/word/2015/wordml/symex" xmlns:wpg="http://schemas.microsoft.com/office/word/2010/wordprocessingGroup" xmlns:wpi="http://schemas.microsoft.com/office/word/2010/wordprocessingInk" xmlns:wne="http://schemas.microsoft.com/office/word/2006/wordml" xmlns:wps="http://schemas.microsoft.com/office/word/2010/wordprocessingShape" mc:Ignorable="w14 w15 w16se w16cid w16 w16cex w16sdtdh wp14">
+  <w:sdt>
+    <w:sdtPr>
+      <w:rPr>
+        <w:rStyle w:val="PageNumber"/>
+      </w:rPr>
+      <w:id w:val="1451278205"/>
+      <w:docPartObj>
+        <w:docPartGallery w:val="Page Numbers (Bottom of Page)"/>
+        <w:docPartUnique/>
+      </w:docPartObj>
+    </w:sdtPr>
+    <w:sdtContent>
+      <w:p>
+        <w:pPr>
+          <w:pStyle w:val="Footer"/>
+          <w:framePr w:wrap="none" w:vAnchor="text" w:hAnchor="margin" w:xAlign="right" w:y="1"/>
+          <w:rPr>
+            <w:rStyle w:val="PageNumber"/>
+          </w:rPr>
+        </w:pPr>
+        <w:r>
+          <w:rPr>
+            <w:rStyle w:val="PageNumber"/>
+          </w:rPr>
+          <w:fldChar w:fldCharType="begin"/>
+        </w:r>
+        <w:r>
+          <w:rPr>
+            <w:rStyle w:val="PageNumber"/>
+          </w:rPr>
+          <w:instrText xml:space="preserve"> PAGE </w:instrText>
+        </w:r>
+        <w:r>
+          <w:rPr>
+            <w:rStyle w:val="PageNumber"/>
+          </w:rPr>
+          <w:fldChar w:fldCharType="end"/>
+        </w:r>
+      </w:p>
+    </w:sdtContent>
+  </w:sdt>
+  <w:p>
+    <w:pPr>
+      <w:pStyle w:val="Footer"/>
+      <w:ind w:right="360"/>
+    </w:pPr>
+  </w:p>
+</w:ftr>
+</file>
+
+<file path=word/footer2.xml><?xml version="1.0" encoding="utf-8"?>
+<w:ftr xmlns:wpc="http://schemas.microsoft.com/office/word/2010/wordprocessingCanvas" xmlns:cx="http://schemas.microsoft.com/office/drawing/2014/chartex" xmlns:cx1="http://schemas.microsoft.com/office/drawing/2015/9/8/chartex" xmlns:cx2="http://schemas.microsoft.com/office/drawing/2015/10/21/chartex" xmlns:cx3="http://schemas.microsoft.com/office/drawing/2016/5/9/chartex" xmlns:cx4="http://schemas.microsoft.com/office/drawing/2016/5/10/chartex" xmlns:cx5="http://schemas.microsoft.com/office/drawing/2016/5/11/chartex" xmlns:cx6="http://schemas.microsoft.com/office/drawing/2016/5/12/chartex" xmlns:cx7="http://schemas.microsoft.com/office/drawing/2016/5/13/chartex" xmlns:cx8="http://schemas.microsoft.com/office/drawing/2016/5/14/chartex" xmlns:mc="http://schemas.openxmlformats.org/markup-compatibility/2006" xmlns:aink="http://schemas.microsoft.com/office/drawing/2016/ink" xmlns:am3d="http://schemas.microsoft.com/office/drawing/2017/model3d" xmlns:o="urn:schemas-microsoft-com:office:office" xmlns:oel="http://schemas.microsoft.com/office/2019/extlst" xmlns:r="http://schemas.openxmlformats.org/officeDocument/2006/relationships" xmlns:m="http://schemas.openxmlformats.org/officeDocument/2006/math" xmlns:v="urn:schemas-microsoft-com:vml" xmlns:wp14="http://schemas.microsoft.com/office/word/2010/wordprocessingDrawing" xmlns:wp="http://schemas.openxmlformats.org/drawingml/2006/wordprocessingDrawing" xmlns:w10="urn:schemas-microsoft-com:office:word" xmlns:w="http://schemas.openxmlformats.org/wordprocessingml/2006/main" xmlns:w14="http://schemas.microsoft.com/office/word/2010/wordml" xmlns:w15="http://schemas.microsoft.com/office/word/2012/wordml" xmlns:w16cex="http://schemas.microsoft.com/office/word/2018/wordml/cex" xmlns:w16cid="http://schemas.microsoft.com/office/word/2016/wordml/cid" xmlns:w16="http://schemas.microsoft.com/office/word/2018/wordml" xmlns:w16sdtdh="http://schemas.microsoft.com/office/word/2020/wordml/sdtdatahash" xmlns:w16se="http://schemas.microsoft.com/office/word/2015/wordml/symex" xmlns:wpg="http://schemas.microsoft.com/office/word/2010/wordprocessingGroup" xmlns:wpi="http://schemas.microsoft.com/office/word/2010/wordprocessingInk" xmlns:wne="http://schemas.microsoft.com/office/word/2006/wordml" xmlns:wps="http://schemas.microsoft.com/office/word/2010/wordprocessingShape" mc:Ignorable="w14 w15 w16se w16cid w16 w16cex w16sdtdh wp14">
+  <w:sdt>
+    <w:sdtPr>
+      <w:rPr>
+        <w:rStyle w:val="PageNumber"/>
+      </w:rPr>
+      <w:id w:val="445042071"/>
+      <w:docPartObj>
+        <w:docPartGallery w:val="Page Numbers (Bottom of Page)"/>
+        <w:docPartUnique/>
+      </w:docPartObj>
+    </w:sdtPr>
+    <w:sdtContent>
+      <w:p>
+        <w:pPr>
+          <w:pStyle w:val="Footer"/>
+          <w:framePr w:wrap="none" w:vAnchor="text" w:hAnchor="margin" w:xAlign="right" w:y="1"/>
+          <w:rPr>
+            <w:rStyle w:val="PageNumber"/>
+          </w:rPr>
+        </w:pPr>
+        <w:r>
+          <w:rPr>
+            <w:rStyle w:val="PageNumber"/>
+          </w:rPr>
+          <w:fldChar w:fldCharType="begin"/>
+        </w:r>
+        <w:r>
+          <w:rPr>
+            <w:rStyle w:val="PageNumber"/>
+          </w:rPr>
+          <w:instrText xml:space="preserve"> PAGE </w:instrText>
+        </w:r>
+        <w:r>
+          <w:rPr>
+            <w:rStyle w:val="PageNumber"/>
+          </w:rPr>
+          <w:fldChar w:fldCharType="separate"/>
+        </w:r>
+        <w:r>
+          <w:rPr>
+            <w:rStyle w:val="PageNumber"/>
+            <w:noProof/>
+          </w:rPr>
+          <w:t>1</w:t>
+        </w:r>
+        <w:r>
+          <w:rPr>
+            <w:rStyle w:val="PageNumber"/>
+          </w:rPr>
+          <w:fldChar w:fldCharType="end"/>
+        </w:r>
+      </w:p>
+    </w:sdtContent>
+  </w:sdt>
+  <w:p>
+    <w:pPr>
+      <w:pStyle w:val="Footer"/>
+      <w:ind w:right="360"/>
+    </w:pPr>
+  </w:p>
+</w:ftr>
+</file>
+
+<file path=word/footnotes.xml><?xml version="1.0" encoding="utf-8"?>
+<w:footnotes xmlns:wpc="http://schemas.microsoft.com/office/word/2010/wordprocessingCanvas" xmlns:cx="http://schemas.microsoft.com/office/drawing/2014/chartex" xmlns:cx1="http://schemas.microsoft.com/office/drawing/2015/9/8/chartex" xmlns:cx2="http://schemas.microsoft.com/office/drawing/2015/10/21/chartex" xmlns:cx3="http://schemas.microsoft.com/office/drawing/2016/5/9/chartex" xmlns:cx4="http://schemas.microsoft.com/office/drawing/2016/5/10/chartex" xmlns:cx5="http://schemas.microsoft.com/office/drawing/2016/5/11/chartex" xmlns:cx6="http://schemas.microsoft.com/office/drawing/2016/5/12/chartex" xmlns:cx7="http://schemas.microsoft.com/office/drawing/2016/5/13/chartex" xmlns:cx8="http://schemas.microsoft.com/office/drawing/2016/5/14/chartex" xmlns:mc="http://schemas.openxmlformats.org/markup-compatibility/2006" xmlns:aink="http://schemas.microsoft.com/office/drawing/2016/ink" xmlns:am3d="http://schemas.microsoft.com/office/drawing/2017/model3d" xmlns:o="urn:schemas-microsoft-com:office:office" xmlns:oel="http://schemas.microsoft.com/office/2019/extlst" xmlns:r="http://schemas.openxmlformats.org/officeDocument/2006/relationships" xmlns:m="http://schemas.openxmlformats.org/officeDocument/2006/math" xmlns:v="urn:schemas-microsoft-com:vml" xmlns:wp14="http://schemas.microsoft.com/office/word/2010/wordprocessingDrawing" xmlns:wp="http://schemas.openxmlformats.org/drawingml/2006/wordprocessingDrawing" xmlns:w10="urn:schemas-microsoft-com:office:word" xmlns:w="http://schemas.openxmlformats.org/wordprocessingml/2006/main" xmlns:w14="http://schemas.microsoft.com/office/word/2010/wordml" xmlns:w15="http://schemas.microsoft.com/office/word/2012/wordml" xmlns:w16cex="http://schemas.microsoft.com/office/word/2018/wordml/cex" xmlns:w16cid="http://schemas.microsoft.com/office/word/2016/wordml/cid" xmlns:w16="http://schemas.microsoft.com/office/word/2018/wordml" xmlns:w16sdtdh="http://schemas.microsoft.com/office/word/2020/wordml/sdtdatahash" xmlns:w16se="http://schemas.microsoft.com/office/word/2015/wordml/symex" xmlns:wpg="http://schemas.microsoft.com/office/word/2010/wordprocessingGroup" xmlns:wpi="http://schemas.microsoft.com/office/word/2010/wordprocessingInk" xmlns:wne="http://schemas.microsoft.com/office/word/2006/wordml" xmlns:wps="http://schemas.microsoft.com/office/word/2010/wordprocessingShape" mc:Ignorable="w14 w15 w16se w16cid w16 w16cex w16sdtdh wp14">
+  <w:footnote w:type="separator" w:id="-1">
+    <w:p>
+      <w:pPr>
+        <w:spacing w:after="0" w:line="240" w:lineRule="auto"/>
+      </w:pPr>
+      <w:r>
+        <w:separator/>
+      </w:r>
+    </w:p>
+  </w:footnote>
+  <w:footnote w:type="continuationSeparator" w:id="0">
+    <w:p>
+      <w:pPr>
+        <w:spacing w:after="0" w:line="240" w:lineRule="auto"/>
+      </w:pPr>
+      <w:r>
+        <w:continuationSeparator/>
+      </w:r>
+    </w:p>
+  </w:footnote>
+</w:footnotes>
+</file>
+
+<file path=word/header1.xml><?xml version="1.0" encoding="utf-8"?>
+<w:hdr xmlns:wpc="http://schemas.microsoft.com/office/word/2010/wordprocessingCanvas" xmlns:cx="http://schemas.microsoft.com/office/drawing/2014/chartex" xmlns:cx1="http://schemas.microsoft.com/office/drawing/2015/9/8/chartex" xmlns:cx2="http://schemas.microsoft.com/office/drawing/2015/10/21/chartex" xmlns:cx3="http://schemas.microsoft.com/office/drawing/2016/5/9/chartex" xmlns:cx4="http://schemas.microsoft.com/office/drawing/2016/5/10/chartex" xmlns:cx5="http://schemas.microsoft.com/office/drawing/2016/5/11/chartex" xmlns:cx6="http://schemas.microsoft.com/office/drawing/2016/5/12/chartex" xmlns:cx7="http://schemas.microsoft.com/office/drawing/2016/5/13/chartex" xmlns:cx8="http://schemas.microsoft.com/office/drawing/2016/5/14/chartex" xmlns:mc="http://schemas.openxmlformats.org/markup-compatibility/2006" xmlns:aink="http://schemas.microsoft.com/office/drawing/2016/ink" xmlns:am3d="http://schemas.microsoft.com/office/drawing/2017/model3d" xmlns:o="urn:schemas-microsoft-com:office:office" xmlns:oel="http://schemas.microsoft.com/office/2019/extlst" xmlns:r="http://schemas.openxmlformats.org/officeDocument/2006/relationships" xmlns:m="http://schemas.openxmlformats.org/officeDocument/2006/math" xmlns:v="urn:schemas-microsoft-com:vml" xmlns:wp14="http://schemas.microsoft.com/office/word/2010/wordprocessingDrawing" xmlns:wp="http://schemas.openxmlformats.org/drawingml/2006/wordprocessingDrawing" xmlns:w10="urn:schemas-microsoft-com:office:word" xmlns:w="http://schemas.openxmlformats.org/wordprocessingml/2006/main" xmlns:w14="http://schemas.microsoft.com/office/word/2010/wordml" xmlns:w15="http://schemas.microsoft.com/office/word/2012/wordml" xmlns:w16cex="http://schemas.microsoft.com/office/word/2018/wordml/cex" xmlns:w16cid="http://schemas.microsoft.com/office/word/2016/wordml/cid" xmlns:w16="http://schemas.microsoft.com/office/word/2018/wordml" xmlns:w16sdtdh="http://schemas.microsoft.com/office/word/2020/wordml/sdtdatahash" xmlns:w16se="http://schemas.microsoft.com/office/word/2015/wordml/symex" xmlns:wpg="http://schemas.microsoft.com/office/word/2010/wordprocessingGroup" xmlns:wpi="http://schemas.microsoft.com/office/word/2010/wordprocessingInk" xmlns:wne="http://schemas.microsoft.com/office/word/2006/wordml" xmlns:wps="http://schemas.microsoft.com/office/word/2010/wordprocessingShape" mc:Ignorable="w14 w15 w16se w16cid w16 w16cex w16sdtdh wp14">
+  <w:p>
+    <w:pPr>
+      <w:pStyle w:val="Header"/>
+      <w:rPr>
+        <w:lang w:val="en-CA"/>
+      </w:rPr>
+    </w:pPr>
+    <w:r>
+      <w:rPr>
+        <w:lang w:val="en-CA"/>
+      </w:rPr>
+      <w:t xml:space="preserve">Yellow Team                                 </w:t>
+    </w:r>
+    <w:r>
+      <w:rPr>
+        <w:lang w:val="en-CA"/>
+      </w:rPr>
+      <w:tab/>
+      <w:t>Vanier College</w:t>
+    </w:r>
+    <w:r>
+      <w:rPr>
+        <w:lang w:val="en-CA"/>
+      </w:rPr>
+      <w:tab/>
+      <w:t>420-940-VA</w:t>
+    </w:r>
+  </w:p>
+</w:hdr>
 </file>
 
 <file path=word/numbering.xml><?xml version="1.0" encoding="utf-8"?>
@@ -7563,6 +7777,58 @@
     <w:basedOn w:val="DefaultParagraphFont"/>
     <w:rsid w:val="00572472"/>
   </w:style>
+  <w:style w:type="paragraph" w:styleId="Header">
+    <w:name w:val="header"/>
+    <w:basedOn w:val="Normal"/>
+    <w:link w:val="HeaderChar"/>
+    <w:uiPriority w:val="99"/>
+    <w:unhideWhenUsed/>
+    <w:rsid w:val="00E70600"/>
+    <w:pPr>
+      <w:tabs>
+        <w:tab w:val="center" w:pos="4680"/>
+        <w:tab w:val="right" w:pos="9360"/>
+      </w:tabs>
+      <w:spacing w:after="0" w:line="240" w:lineRule="auto"/>
+    </w:pPr>
+  </w:style>
+  <w:style w:type="character" w:customStyle="1" w:styleId="HeaderChar">
+    <w:name w:val="Header Char"/>
+    <w:basedOn w:val="DefaultParagraphFont"/>
+    <w:link w:val="Header"/>
+    <w:uiPriority w:val="99"/>
+    <w:rsid w:val="00E70600"/>
+  </w:style>
+  <w:style w:type="paragraph" w:styleId="Footer">
+    <w:name w:val="footer"/>
+    <w:basedOn w:val="Normal"/>
+    <w:link w:val="FooterChar"/>
+    <w:uiPriority w:val="99"/>
+    <w:unhideWhenUsed/>
+    <w:rsid w:val="00E70600"/>
+    <w:pPr>
+      <w:tabs>
+        <w:tab w:val="center" w:pos="4680"/>
+        <w:tab w:val="right" w:pos="9360"/>
+      </w:tabs>
+      <w:spacing w:after="0" w:line="240" w:lineRule="auto"/>
+    </w:pPr>
+  </w:style>
+  <w:style w:type="character" w:customStyle="1" w:styleId="FooterChar">
+    <w:name w:val="Footer Char"/>
+    <w:basedOn w:val="DefaultParagraphFont"/>
+    <w:link w:val="Footer"/>
+    <w:uiPriority w:val="99"/>
+    <w:rsid w:val="00E70600"/>
+  </w:style>
+  <w:style w:type="character" w:styleId="PageNumber">
+    <w:name w:val="page number"/>
+    <w:basedOn w:val="DefaultParagraphFont"/>
+    <w:uiPriority w:val="99"/>
+    <w:semiHidden/>
+    <w:unhideWhenUsed/>
+    <w:rsid w:val="00E70600"/>
+  </w:style>
 </w:styles>
 </file>
 

</xml_diff>